<commit_message>
personal history statement added. UC santa cruz
</commit_message>
<xml_diff>
--- a/f_santa/page7 다양성장학금 추가 질문.docx
+++ b/f_santa/page7 다양성장학금 추가 질문.docx
@@ -5,46 +5,26 @@
     <w:p>
       <w:pPr>
         <w:rPr>
+          <w:rFonts w:ascii="Arial" w:hAnsi="Arial" w:cs="Arial"/>
+          <w:b/>
+          <w:color w:val="000000"/>
+          <w:szCs w:val="20"/>
+          <w:shd w:val="clear" w:color="auto" w:fill="EEEEEE"/>
+        </w:rPr>
+      </w:pPr>
+      <w:r>
+        <w:rPr>
           <w:rFonts w:ascii="Arial" w:hAnsi="Arial" w:cs="Arial" w:hint="eastAsia"/>
           <w:b/>
           <w:color w:val="000000"/>
           <w:szCs w:val="20"/>
           <w:shd w:val="clear" w:color="auto" w:fill="EEEEEE"/>
         </w:rPr>
-      </w:pPr>
-      <w:bookmarkStart w:id="0" w:name="_GoBack"/>
-      <w:r>
-        <w:rPr>
-          <w:rFonts w:ascii="Arial" w:hAnsi="Arial" w:cs="Arial" w:hint="eastAsia"/>
-          <w:b/>
-          <w:color w:val="000000"/>
-          <w:szCs w:val="20"/>
-          <w:shd w:val="clear" w:color="auto" w:fill="EEEEEE"/>
-        </w:rPr>
         <w:t>SANTA CRUZ</w:t>
       </w:r>
     </w:p>
-    <w:bookmarkEnd w:id="0"/>
     <w:p>
-      <w:r>
-        <w:rPr>
-          <w:rFonts w:ascii="Arial" w:hAnsi="Arial" w:cs="Arial"/>
-          <w:color w:val="000000"/>
-          <w:szCs w:val="20"/>
-          <w:shd w:val="clear" w:color="auto" w:fill="EEEEEE"/>
-        </w:rPr>
-        <w:t>If you plan to use the knowledge and skills that you will attain through graduate study to benefit diverse social groups in our society, please describe your intentions.</w:t>
-      </w:r>
-      <w:r>
-        <w:rPr>
-          <w:rFonts w:hint="eastAsia"/>
-          <w:color w:val="000000"/>
-          <w:sz w:val="27"/>
-          <w:szCs w:val="27"/>
-        </w:rPr>
-        <w:br/>
-      </w:r>
-      <w:r>
+      <w:pPr>
         <w:rPr>
           <w:rFonts w:ascii="Arial" w:hAnsi="Arial" w:cs="Arial"/>
           <w:color w:val="000000"/>
@@ -52,8 +32,120 @@
           <w:szCs w:val="15"/>
           <w:shd w:val="clear" w:color="auto" w:fill="EEEEEE"/>
         </w:rPr>
+      </w:pPr>
+      <w:r>
+        <w:rPr>
+          <w:rFonts w:ascii="Arial" w:hAnsi="Arial" w:cs="Arial"/>
+          <w:color w:val="000000"/>
+          <w:szCs w:val="20"/>
+          <w:shd w:val="clear" w:color="auto" w:fill="EEEEEE"/>
+        </w:rPr>
+        <w:t>If you plan to use the knowledge and skills that you will attain through graduate study to benefit diverse social groups in our society, please describe your intentions.</w:t>
+      </w:r>
+      <w:r>
+        <w:rPr>
+          <w:rFonts w:hint="eastAsia"/>
+          <w:color w:val="000000"/>
+          <w:sz w:val="27"/>
+          <w:szCs w:val="27"/>
+        </w:rPr>
+        <w:br/>
+      </w:r>
+      <w:r>
+        <w:rPr>
+          <w:rFonts w:ascii="Arial" w:hAnsi="Arial" w:cs="Arial"/>
+          <w:color w:val="000000"/>
+          <w:sz w:val="15"/>
+          <w:szCs w:val="15"/>
+          <w:shd w:val="clear" w:color="auto" w:fill="EEEEEE"/>
+        </w:rPr>
         <w:t>(Limit your answer to 20 lines. Text exceeding this limit will be dropped.)</w:t>
       </w:r>
+    </w:p>
+    <w:p>
+      <w:pPr>
+        <w:widowControl/>
+        <w:wordWrap/>
+        <w:autoSpaceDE/>
+        <w:autoSpaceDN/>
+        <w:rPr>
+          <w:rFonts w:ascii="Arial" w:hAnsi="Arial" w:cs="Arial"/>
+          <w:color w:val="000000"/>
+          <w:sz w:val="15"/>
+          <w:szCs w:val="15"/>
+          <w:shd w:val="clear" w:color="auto" w:fill="EEEEEE"/>
+        </w:rPr>
+      </w:pPr>
+      <w:r>
+        <w:rPr>
+          <w:rFonts w:ascii="Arial" w:hAnsi="Arial" w:cs="Arial"/>
+          <w:color w:val="000000"/>
+          <w:sz w:val="15"/>
+          <w:szCs w:val="15"/>
+          <w:shd w:val="clear" w:color="auto" w:fill="EEEEEE"/>
+        </w:rPr>
+        <w:br w:type="page"/>
+      </w:r>
+    </w:p>
+    <w:p>
+      <w:pPr>
+        <w:rPr>
+          <w:rFonts w:ascii="times" w:hAnsi="times" w:hint="eastAsia"/>
+        </w:rPr>
+      </w:pPr>
+      <w:r>
+        <w:rPr>
+          <w:rFonts w:ascii="times" w:hAnsi="times" w:hint="eastAsia"/>
+        </w:rPr>
+        <w:t xml:space="preserve">What Can I do for you </w:t>
+      </w:r>
+      <w:proofErr w:type="gramStart"/>
+      <w:r>
+        <w:rPr>
+          <w:rFonts w:ascii="times" w:hAnsi="times" w:hint="eastAsia"/>
+        </w:rPr>
+        <w:t>community ?</w:t>
+      </w:r>
+      <w:proofErr w:type="gramEnd"/>
+    </w:p>
+    <w:p>
+      <w:pPr>
+        <w:rPr>
+          <w:rFonts w:ascii="times" w:hAnsi="times" w:hint="eastAsia"/>
+        </w:rPr>
+      </w:pPr>
+      <w:r>
+        <w:rPr>
+          <w:rFonts w:ascii="times" w:hAnsi="times" w:hint="eastAsia"/>
+        </w:rPr>
+        <w:t xml:space="preserve">Since my major will be computer science, I think I can help diverse social groups with improving their computer skills such as searching the </w:t>
+      </w:r>
+      <w:r>
+        <w:rPr>
+          <w:rFonts w:ascii="times" w:hAnsi="times"/>
+        </w:rPr>
+        <w:t>internet</w:t>
+      </w:r>
+      <w:r>
+        <w:rPr>
+          <w:rFonts w:ascii="times" w:hAnsi="times" w:hint="eastAsia"/>
+        </w:rPr>
+        <w:t xml:space="preserve"> for information, how to use word processing programs, </w:t>
+      </w:r>
+      <w:r>
+        <w:rPr>
+          <w:rFonts w:ascii="times" w:hAnsi="times"/>
+        </w:rPr>
+        <w:t>accessing</w:t>
+      </w:r>
+      <w:r>
+        <w:rPr>
+          <w:rFonts w:ascii="times" w:hAnsi="times" w:hint="eastAsia"/>
+        </w:rPr>
+        <w:t xml:space="preserve"> public available source of learning.</w:t>
+      </w:r>
+      <w:bookmarkStart w:id="0" w:name="_GoBack"/>
+      <w:bookmarkEnd w:id="0"/>
     </w:p>
     <w:sectPr>
       <w:pgSz w:w="11906" w:h="16838"/>
@@ -272,7 +364,7 @@
     <w:lsdException w:name="Bibliography" w:uiPriority="37"/>
     <w:lsdException w:name="TOC Heading" w:uiPriority="39" w:qFormat="1"/>
   </w:latentStyles>
-  <w:style w:type="paragraph" w:default="1" w:styleId="a">
+  <w:style w:type="paragraph" w:default="1" w:styleId="Normal">
     <w:name w:val="Normal"/>
     <w:qFormat/>
     <w:pPr>
@@ -282,13 +374,13 @@
       <w:autoSpaceDN w:val="0"/>
     </w:pPr>
   </w:style>
-  <w:style w:type="character" w:default="1" w:styleId="a0">
+  <w:style w:type="character" w:default="1" w:styleId="DefaultParagraphFont">
     <w:name w:val="Default Paragraph Font"/>
     <w:uiPriority w:val="1"/>
     <w:semiHidden/>
     <w:unhideWhenUsed/>
   </w:style>
-  <w:style w:type="table" w:default="1" w:styleId="a1">
+  <w:style w:type="table" w:default="1" w:styleId="TableNormal">
     <w:name w:val="Normal Table"/>
     <w:uiPriority w:val="99"/>
     <w:semiHidden/>
@@ -303,16 +395,16 @@
       </w:tblCellMar>
     </w:tblPr>
   </w:style>
-  <w:style w:type="numbering" w:default="1" w:styleId="a2">
+  <w:style w:type="numbering" w:default="1" w:styleId="NoList">
     <w:name w:val="No List"/>
     <w:uiPriority w:val="99"/>
     <w:semiHidden/>
     <w:unhideWhenUsed/>
   </w:style>
-  <w:style w:type="paragraph" w:styleId="a3">
+  <w:style w:type="paragraph" w:styleId="Header">
     <w:name w:val="header"/>
-    <w:basedOn w:val="a"/>
-    <w:link w:val="Char"/>
+    <w:basedOn w:val="Normal"/>
+    <w:link w:val="HeaderChar"/>
     <w:uiPriority w:val="99"/>
     <w:unhideWhenUsed/>
     <w:rsid w:val="008C7113"/>
@@ -324,17 +416,17 @@
       <w:snapToGrid w:val="0"/>
     </w:pPr>
   </w:style>
-  <w:style w:type="character" w:customStyle="1" w:styleId="Char">
-    <w:name w:val="머리글 Char"/>
-    <w:basedOn w:val="a0"/>
-    <w:link w:val="a3"/>
+  <w:style w:type="character" w:customStyle="1" w:styleId="HeaderChar">
+    <w:name w:val="Header Char"/>
+    <w:basedOn w:val="DefaultParagraphFont"/>
+    <w:link w:val="Header"/>
     <w:uiPriority w:val="99"/>
     <w:rsid w:val="008C7113"/>
   </w:style>
-  <w:style w:type="paragraph" w:styleId="a4">
+  <w:style w:type="paragraph" w:styleId="Footer">
     <w:name w:val="footer"/>
-    <w:basedOn w:val="a"/>
-    <w:link w:val="Char0"/>
+    <w:basedOn w:val="Normal"/>
+    <w:link w:val="FooterChar"/>
     <w:uiPriority w:val="99"/>
     <w:unhideWhenUsed/>
     <w:rsid w:val="008C7113"/>
@@ -346,10 +438,10 @@
       <w:snapToGrid w:val="0"/>
     </w:pPr>
   </w:style>
-  <w:style w:type="character" w:customStyle="1" w:styleId="Char0">
-    <w:name w:val="바닥글 Char"/>
-    <w:basedOn w:val="a0"/>
-    <w:link w:val="a4"/>
+  <w:style w:type="character" w:customStyle="1" w:styleId="FooterChar">
+    <w:name w:val="Footer Char"/>
+    <w:basedOn w:val="DefaultParagraphFont"/>
+    <w:link w:val="Footer"/>
     <w:uiPriority w:val="99"/>
     <w:rsid w:val="008C7113"/>
   </w:style>
@@ -513,7 +605,7 @@
     <w:lsdException w:name="Bibliography" w:uiPriority="37"/>
     <w:lsdException w:name="TOC Heading" w:uiPriority="39" w:qFormat="1"/>
   </w:latentStyles>
-  <w:style w:type="paragraph" w:default="1" w:styleId="a">
+  <w:style w:type="paragraph" w:default="1" w:styleId="Normal">
     <w:name w:val="Normal"/>
     <w:qFormat/>
     <w:pPr>
@@ -523,13 +615,13 @@
       <w:autoSpaceDN w:val="0"/>
     </w:pPr>
   </w:style>
-  <w:style w:type="character" w:default="1" w:styleId="a0">
+  <w:style w:type="character" w:default="1" w:styleId="DefaultParagraphFont">
     <w:name w:val="Default Paragraph Font"/>
     <w:uiPriority w:val="1"/>
     <w:semiHidden/>
     <w:unhideWhenUsed/>
   </w:style>
-  <w:style w:type="table" w:default="1" w:styleId="a1">
+  <w:style w:type="table" w:default="1" w:styleId="TableNormal">
     <w:name w:val="Normal Table"/>
     <w:uiPriority w:val="99"/>
     <w:semiHidden/>
@@ -544,16 +636,16 @@
       </w:tblCellMar>
     </w:tblPr>
   </w:style>
-  <w:style w:type="numbering" w:default="1" w:styleId="a2">
+  <w:style w:type="numbering" w:default="1" w:styleId="NoList">
     <w:name w:val="No List"/>
     <w:uiPriority w:val="99"/>
     <w:semiHidden/>
     <w:unhideWhenUsed/>
   </w:style>
-  <w:style w:type="paragraph" w:styleId="a3">
+  <w:style w:type="paragraph" w:styleId="Header">
     <w:name w:val="header"/>
-    <w:basedOn w:val="a"/>
-    <w:link w:val="Char"/>
+    <w:basedOn w:val="Normal"/>
+    <w:link w:val="HeaderChar"/>
     <w:uiPriority w:val="99"/>
     <w:unhideWhenUsed/>
     <w:rsid w:val="008C7113"/>
@@ -565,17 +657,17 @@
       <w:snapToGrid w:val="0"/>
     </w:pPr>
   </w:style>
-  <w:style w:type="character" w:customStyle="1" w:styleId="Char">
-    <w:name w:val="머리글 Char"/>
-    <w:basedOn w:val="a0"/>
-    <w:link w:val="a3"/>
+  <w:style w:type="character" w:customStyle="1" w:styleId="HeaderChar">
+    <w:name w:val="Header Char"/>
+    <w:basedOn w:val="DefaultParagraphFont"/>
+    <w:link w:val="Header"/>
     <w:uiPriority w:val="99"/>
     <w:rsid w:val="008C7113"/>
   </w:style>
-  <w:style w:type="paragraph" w:styleId="a4">
+  <w:style w:type="paragraph" w:styleId="Footer">
     <w:name w:val="footer"/>
-    <w:basedOn w:val="a"/>
-    <w:link w:val="Char0"/>
+    <w:basedOn w:val="Normal"/>
+    <w:link w:val="FooterChar"/>
     <w:uiPriority w:val="99"/>
     <w:unhideWhenUsed/>
     <w:rsid w:val="008C7113"/>
@@ -587,10 +679,10 @@
       <w:snapToGrid w:val="0"/>
     </w:pPr>
   </w:style>
-  <w:style w:type="character" w:customStyle="1" w:styleId="Char0">
-    <w:name w:val="바닥글 Char"/>
-    <w:basedOn w:val="a0"/>
-    <w:link w:val="a4"/>
+  <w:style w:type="character" w:customStyle="1" w:styleId="FooterChar">
+    <w:name w:val="Footer Char"/>
+    <w:basedOn w:val="DefaultParagraphFont"/>
+    <w:link w:val="Footer"/>
     <w:uiPriority w:val="99"/>
     <w:rsid w:val="008C7113"/>
   </w:style>
@@ -605,7 +697,7 @@
         <a:sysClr val="windowText" lastClr="000000"/>
       </a:dk1>
       <a:lt1>
-        <a:sysClr val="window" lastClr="CCE8CF"/>
+        <a:sysClr val="window" lastClr="FFFFFF"/>
       </a:lt1>
       <a:dk2>
         <a:srgbClr val="1F497D"/>

</xml_diff>